<commit_message>
Se agrega la parte de desarrollo
</commit_message>
<xml_diff>
--- a/informe_florencia.docx
+++ b/informe_florencia.docx
@@ -6,78 +6,34 @@
       <w:pPr>
         <w:pStyle w:val="Ttulo"/>
         <w:rPr>
-          <w:lang w:val="en-US"/>
-        </w:rPr>
-      </w:pPr>
-      <w:proofErr w:type="spellStart"/>
+          <w:lang w:val="es-ES"/>
+        </w:rPr>
+      </w:pPr>
       <w:r>
         <w:rPr>
-          <w:lang w:val="en-US"/>
-        </w:rPr>
-        <w:t>Informe</w:t>
+          <w:lang w:val="es-ES"/>
+        </w:rPr>
+        <w:t>Informe Trabajo Practico de GIT</w:t>
       </w:r>
-      <w:proofErr w:type="spellEnd"/>
+    </w:p>
+    <w:p>
+      <w:pPr>
+        <w:rPr>
+          <w:lang w:val="es-ES"/>
+        </w:rPr>
+      </w:pPr>
+    </w:p>
+    <w:p>
+      <w:pPr>
+        <w:rPr>
+          <w:lang w:val="es-ES"/>
+        </w:rPr>
+      </w:pPr>
       <w:r>
         <w:rPr>
-          <w:lang w:val="en-US"/>
-        </w:rPr>
-        <w:t xml:space="preserve"> </w:t>
-      </w:r>
-      <w:proofErr w:type="spellStart"/>
-      <w:r>
-        <w:rPr>
-          <w:lang w:val="en-US"/>
-        </w:rPr>
-        <w:t>Trabajo</w:t>
-      </w:r>
-      <w:proofErr w:type="spellEnd"/>
-      <w:r>
-        <w:rPr>
-          <w:lang w:val="en-US"/>
-        </w:rPr>
-        <w:t xml:space="preserve"> </w:t>
-      </w:r>
-      <w:proofErr w:type="spellStart"/>
-      <w:r>
-        <w:rPr>
-          <w:lang w:val="en-US"/>
-        </w:rPr>
-        <w:t>Practico</w:t>
-      </w:r>
-      <w:proofErr w:type="spellEnd"/>
-      <w:r>
-        <w:rPr>
-          <w:lang w:val="en-US"/>
-        </w:rPr>
-        <w:t xml:space="preserve"> de GIT</w:t>
-      </w:r>
-    </w:p>
-    <w:p>
-      <w:pPr>
-        <w:rPr>
-          <w:lang w:val="en-US"/>
-        </w:rPr>
-      </w:pPr>
-    </w:p>
-    <w:p>
-      <w:pPr>
-        <w:rPr>
-          <w:lang w:val="en-US"/>
-        </w:rPr>
-      </w:pPr>
-      <w:proofErr w:type="spellStart"/>
-      <w:r>
-        <w:rPr>
-          <w:lang w:val="en-US"/>
-        </w:rPr>
-        <w:t>Integrantes</w:t>
-      </w:r>
-      <w:proofErr w:type="spellEnd"/>
-      <w:r>
-        <w:rPr>
-          <w:lang w:val="en-US"/>
-        </w:rPr>
-        <w:t>:</w:t>
+          <w:lang w:val="es-ES"/>
+        </w:rPr>
+        <w:t>Integrantes:</w:t>
       </w:r>
     </w:p>
     <w:p>
@@ -272,13 +228,13 @@
       <w:pPr>
         <w:pStyle w:val="Ttulo"/>
         <w:rPr>
-          <w:lang w:val="en-US"/>
+          <w:lang w:val="es-ES"/>
         </w:rPr>
       </w:pPr>
       <w:proofErr w:type="spellStart"/>
       <w:r>
         <w:rPr>
-          <w:lang w:val="en-US"/>
+          <w:lang w:val="es-ES"/>
         </w:rPr>
         <w:lastRenderedPageBreak/>
         <w:t>Introduccion</w:t>
@@ -286,7 +242,7 @@
       <w:proofErr w:type="spellEnd"/>
       <w:r>
         <w:rPr>
-          <w:lang w:val="en-US"/>
+          <w:lang w:val="es-ES"/>
         </w:rPr>
         <w:t xml:space="preserve"> </w:t>
       </w:r>
@@ -294,7 +250,7 @@
     <w:p>
       <w:pPr>
         <w:rPr>
-          <w:lang w:val="en-US"/>
+          <w:lang w:val="es-ES"/>
         </w:rPr>
       </w:pPr>
     </w:p>
@@ -323,6 +279,241 @@
           <w:lang w:val="es-ES"/>
         </w:rPr>
         <w:t xml:space="preserve"> del trabajo especial de TIO……</w:t>
+      </w:r>
+    </w:p>
+    <w:p>
+      <w:pPr>
+        <w:rPr>
+          <w:lang w:val="es-ES"/>
+        </w:rPr>
+      </w:pPr>
+    </w:p>
+    <w:p>
+      <w:pPr>
+        <w:rPr>
+          <w:lang w:val="es-ES"/>
+        </w:rPr>
+      </w:pPr>
+    </w:p>
+    <w:p>
+      <w:pPr>
+        <w:rPr>
+          <w:lang w:val="es-ES"/>
+        </w:rPr>
+      </w:pPr>
+    </w:p>
+    <w:p>
+      <w:pPr>
+        <w:rPr>
+          <w:lang w:val="es-ES"/>
+        </w:rPr>
+      </w:pPr>
+    </w:p>
+    <w:p>
+      <w:pPr>
+        <w:rPr>
+          <w:lang w:val="es-ES"/>
+        </w:rPr>
+      </w:pPr>
+    </w:p>
+    <w:p>
+      <w:pPr>
+        <w:rPr>
+          <w:lang w:val="es-ES"/>
+        </w:rPr>
+      </w:pPr>
+    </w:p>
+    <w:p>
+      <w:pPr>
+        <w:rPr>
+          <w:lang w:val="es-ES"/>
+        </w:rPr>
+      </w:pPr>
+    </w:p>
+    <w:p>
+      <w:pPr>
+        <w:rPr>
+          <w:lang w:val="es-ES"/>
+        </w:rPr>
+      </w:pPr>
+    </w:p>
+    <w:p>
+      <w:pPr>
+        <w:rPr>
+          <w:lang w:val="es-ES"/>
+        </w:rPr>
+      </w:pPr>
+    </w:p>
+    <w:p>
+      <w:pPr>
+        <w:rPr>
+          <w:lang w:val="es-ES"/>
+        </w:rPr>
+      </w:pPr>
+    </w:p>
+    <w:p>
+      <w:pPr>
+        <w:rPr>
+          <w:lang w:val="es-ES"/>
+        </w:rPr>
+      </w:pPr>
+    </w:p>
+    <w:p>
+      <w:pPr>
+        <w:rPr>
+          <w:lang w:val="es-ES"/>
+        </w:rPr>
+      </w:pPr>
+    </w:p>
+    <w:p>
+      <w:pPr>
+        <w:rPr>
+          <w:lang w:val="es-ES"/>
+        </w:rPr>
+      </w:pPr>
+    </w:p>
+    <w:p>
+      <w:pPr>
+        <w:rPr>
+          <w:lang w:val="es-ES"/>
+        </w:rPr>
+      </w:pPr>
+    </w:p>
+    <w:p>
+      <w:pPr>
+        <w:rPr>
+          <w:lang w:val="es-ES"/>
+        </w:rPr>
+      </w:pPr>
+    </w:p>
+    <w:p>
+      <w:pPr>
+        <w:rPr>
+          <w:lang w:val="es-ES"/>
+        </w:rPr>
+      </w:pPr>
+    </w:p>
+    <w:p>
+      <w:pPr>
+        <w:rPr>
+          <w:lang w:val="es-ES"/>
+        </w:rPr>
+      </w:pPr>
+    </w:p>
+    <w:p>
+      <w:pPr>
+        <w:rPr>
+          <w:lang w:val="es-ES"/>
+        </w:rPr>
+      </w:pPr>
+    </w:p>
+    <w:p>
+      <w:pPr>
+        <w:rPr>
+          <w:lang w:val="es-ES"/>
+        </w:rPr>
+      </w:pPr>
+    </w:p>
+    <w:p>
+      <w:pPr>
+        <w:rPr>
+          <w:lang w:val="es-ES"/>
+        </w:rPr>
+      </w:pPr>
+    </w:p>
+    <w:p>
+      <w:pPr>
+        <w:rPr>
+          <w:lang w:val="es-ES"/>
+        </w:rPr>
+      </w:pPr>
+    </w:p>
+    <w:p>
+      <w:pPr>
+        <w:rPr>
+          <w:lang w:val="es-ES"/>
+        </w:rPr>
+      </w:pPr>
+    </w:p>
+    <w:p>
+      <w:pPr>
+        <w:rPr>
+          <w:lang w:val="es-ES"/>
+        </w:rPr>
+      </w:pPr>
+    </w:p>
+    <w:p>
+      <w:pPr>
+        <w:rPr>
+          <w:lang w:val="es-ES"/>
+        </w:rPr>
+      </w:pPr>
+    </w:p>
+    <w:p>
+      <w:pPr>
+        <w:rPr>
+          <w:lang w:val="es-ES"/>
+        </w:rPr>
+      </w:pPr>
+    </w:p>
+    <w:p>
+      <w:pPr>
+        <w:rPr>
+          <w:lang w:val="es-ES"/>
+        </w:rPr>
+      </w:pPr>
+      <w:r>
+        <w:rPr>
+          <w:lang w:val="es-ES"/>
+        </w:rPr>
+        <w:lastRenderedPageBreak/>
+        <w:t xml:space="preserve">Desarrollo </w:t>
+      </w:r>
+    </w:p>
+    <w:p>
+      <w:pPr>
+        <w:rPr>
+          <w:lang w:val="es-ES"/>
+        </w:rPr>
+      </w:pPr>
+    </w:p>
+    <w:p>
+      <w:pPr>
+        <w:rPr>
+          <w:lang w:val="es-ES"/>
+        </w:rPr>
+      </w:pPr>
+      <w:r>
+        <w:rPr>
+          <w:lang w:val="es-ES"/>
+        </w:rPr>
+        <w:t>…</w:t>
+      </w:r>
+    </w:p>
+    <w:p>
+      <w:pPr>
+        <w:rPr>
+          <w:lang w:val="es-ES"/>
+        </w:rPr>
+      </w:pPr>
+      <w:r>
+        <w:rPr>
+          <w:lang w:val="es-ES"/>
+        </w:rPr>
+        <w:t>…</w:t>
+      </w:r>
+    </w:p>
+    <w:p>
+      <w:pPr>
+        <w:rPr>
+          <w:lang w:val="es-ES"/>
+        </w:rPr>
+      </w:pPr>
+      <w:r>
+        <w:rPr>
+          <w:lang w:val="es-ES"/>
+        </w:rPr>
+        <w:t>…</w:t>
       </w:r>
       <w:bookmarkStart w:id="0" w:name="_GoBack"/>
       <w:bookmarkEnd w:id="0"/>

</xml_diff>